<commit_message>
Integrated research insights: Added adversarial stress subsection, Onocoy diagnostic signals, and updated bibliography
</commit_message>
<xml_diff>
--- a/thesis.docx
+++ b/thesis.docx
@@ -1343,7 +1343,7 @@
     </w:p>
     <w:bookmarkEnd w:id="31"/>
     <w:bookmarkEnd w:id="32"/>
-    <w:bookmarkStart w:id="40" w:name="sec:methodology"/>
+    <w:bookmarkStart w:id="41" w:name="sec:methodology"/>
     <w:p>
       <w:pPr>
         <w:pStyle w:val="Heading1"/>
@@ -1799,8 +1799,100 @@
       </w:r>
     </w:p>
     <w:bookmarkEnd w:id="39"/>
+    <w:bookmarkStart w:id="40" w:name="adversarial-stress-and-future-work"/>
+    <w:p>
+      <w:pPr>
+        <w:pStyle w:val="Heading2"/>
+      </w:pPr>
+      <w:r>
+        <w:t xml:space="preserve">Adversarial Stress and Future Work</w:t>
+      </w:r>
+    </w:p>
+    <w:p>
+      <w:pPr>
+        <w:pStyle w:val="FirstParagraph"/>
+      </w:pPr>
+      <w:r>
+        <w:t xml:space="preserve">A critical distinction in this framework is the assumption of</w:t>
+      </w:r>
+      <w:r>
+        <w:t xml:space="preserve"> </w:t>
+      </w:r>
+      <w:r>
+        <w:t xml:space="preserve">“economically rational but honest”</w:t>
+      </w:r>
+      <w:r>
+        <w:t xml:space="preserve"> </w:t>
+      </w:r>
+      <w:r>
+        <w:t xml:space="preserve">agents. Real-world DePIN networks, however, face existential risks from adversarial behavior, such as Sybil attacks, GPS spoofing, and strategic governance capture</w:t>
+      </w:r>
+      <w:r>
+        <w:t xml:space="preserve"> </w:t>
+      </w:r>
+      <w:r>
+        <w:t xml:space="preserve">. While the current model captures economic stress, it does not explicitly promote</w:t>
+      </w:r>
+      <w:r>
+        <w:t xml:space="preserve"> </w:t>
+      </w:r>
+      <w:r>
+        <w:t xml:space="preserve">“Scenario S5: Verification Failure,”</w:t>
+      </w:r>
+      <w:r>
+        <w:t xml:space="preserve"> </w:t>
+      </w:r>
+      <w:r>
+        <w:t xml:space="preserve">where malicious actors dilute rewards for honest participants, potentially triggering a</w:t>
+      </w:r>
+      <w:r>
+        <w:t xml:space="preserve"> </w:t>
+      </w:r>
+      <w:r>
+        <w:t xml:space="preserve">“Lemons Market”</w:t>
+      </w:r>
+      <w:r>
+        <w:t xml:space="preserve"> </w:t>
+      </w:r>
+      <w:r>
+        <w:t xml:space="preserve">dynamic</w:t>
+      </w:r>
+      <w:r>
+        <w:t xml:space="preserve"> </w:t>
+      </w:r>
+      <w:r>
+        <w:t xml:space="preserve">.</w:t>
+      </w:r>
+    </w:p>
+    <w:p>
+      <w:pPr>
+        <w:pStyle w:val="BodyText"/>
+      </w:pPr>
+      <w:r>
+        <w:t xml:space="preserve">Future iterations of this framework should integrate adversarial agent types to evaluate the resilience of verification mechanisms (e.g., Proof of Physical Work) against coordinated spoofing. This would allow for a more comprehensive assessment of</w:t>
+      </w:r>
+      <w:r>
+        <w:t xml:space="preserve"> </w:t>
+      </w:r>
+      <w:r>
+        <w:t xml:space="preserve">“Anti-Fragile”</w:t>
+      </w:r>
+      <w:r>
+        <w:t xml:space="preserve"> </w:t>
+      </w:r>
+      <w:r>
+        <w:t xml:space="preserve">tokenomics that includes security vectors alongside economic ones</w:t>
+      </w:r>
+      <w:r>
+        <w:t xml:space="preserve"> </w:t>
+      </w:r>
+      <w:r>
+        <w:t xml:space="preserve">.</w:t>
+      </w:r>
+    </w:p>
     <w:bookmarkEnd w:id="40"/>
-    <w:bookmarkStart w:id="50" w:name="sec:stress_scenarios"/>
+    <w:bookmarkEnd w:id="41"/>
+    <w:bookmarkStart w:id="51" w:name="sec:stress_scenarios"/>
     <w:p>
       <w:pPr>
         <w:pStyle w:val="Heading1"/>
@@ -1809,7 +1901,7 @@
         <w:t xml:space="preserve">Stress Scenario Design</w:t>
       </w:r>
     </w:p>
-    <w:bookmarkStart w:id="41" w:name="operational-definition-of-stress"/>
+    <w:bookmarkStart w:id="42" w:name="operational-definition-of-stress"/>
     <w:p>
       <w:pPr>
         <w:pStyle w:val="Heading2"/>
@@ -1889,8 +1981,8 @@
         <w:t xml:space="preserve">.</w:t>
       </w:r>
     </w:p>
-    <w:bookmarkEnd w:id="41"/>
-    <w:bookmarkStart w:id="47" w:name="stress-dimensions-implemented"/>
+    <w:bookmarkEnd w:id="42"/>
+    <w:bookmarkStart w:id="48" w:name="stress-dimensions-implemented"/>
     <w:p>
       <w:pPr>
         <w:pStyle w:val="Heading2"/>
@@ -1921,7 +2013,7 @@
         <w:t xml:space="preserve">.</w:t>
       </w:r>
     </w:p>
-    <w:bookmarkStart w:id="42" w:name="macroeconomic-regimes"/>
+    <w:bookmarkStart w:id="43" w:name="macroeconomic-regimes"/>
     <w:p>
       <w:pPr>
         <w:pStyle w:val="Heading3"/>
@@ -1979,8 +2071,8 @@
         <w:t xml:space="preserve">These regimes abstract broader market sentiment and liquidity conditions without attempting to model specific macroeconomic variables. Their purpose is to expose tokenomic mechanisms to varying background conditions rather than to replicate real-world cycles.</w:t>
       </w:r>
     </w:p>
-    <w:bookmarkEnd w:id="42"/>
-    <w:bookmarkStart w:id="43" w:name="demand-regimes"/>
+    <w:bookmarkEnd w:id="43"/>
+    <w:bookmarkStart w:id="44" w:name="demand-regimes"/>
     <w:p>
       <w:pPr>
         <w:pStyle w:val="Heading3"/>
@@ -2049,8 +2141,8 @@
         <w:t xml:space="preserve">These regimes reflect common adoption patterns observed in infrastructure services, including early hype cycles and post-deployment normalization. Demand remains exogenous by design, enabling isolation of provider-side incentive responses.</w:t>
       </w:r>
     </w:p>
-    <w:bookmarkEnd w:id="43"/>
-    <w:bookmarkStart w:id="44" w:name="liquidity-shocks"/>
+    <w:bookmarkEnd w:id="44"/>
+    <w:bookmarkStart w:id="45" w:name="liquidity-shocks"/>
     <w:p>
       <w:pPr>
         <w:pStyle w:val="Heading3"/>
@@ -2116,8 +2208,8 @@
         <w:t xml:space="preserve">The objective is not to model investor behavior but to evaluate how tokenomic mechanisms respond to sudden price dislocations.</w:t>
       </w:r>
     </w:p>
-    <w:bookmarkEnd w:id="44"/>
-    <w:bookmarkStart w:id="45" w:name="provider-economics-stress"/>
+    <w:bookmarkEnd w:id="45"/>
+    <w:bookmarkStart w:id="46" w:name="provider-economics-stress"/>
     <w:p>
       <w:pPr>
         <w:pStyle w:val="Heading3"/>
@@ -2142,8 +2234,8 @@
         <w:t xml:space="preserve">In addition, the model distinguishes between provider types (e.g., higher-cost professional installations versus lower-cost basic setups), allowing differential sensitivity to stress.</w:t>
       </w:r>
     </w:p>
-    <w:bookmarkEnd w:id="45"/>
-    <w:bookmarkStart w:id="46" w:name="tokenomics-parameter-stress"/>
+    <w:bookmarkEnd w:id="46"/>
+    <w:bookmarkStart w:id="47" w:name="tokenomics-parameter-stress"/>
     <w:p>
       <w:pPr>
         <w:pStyle w:val="Heading3"/>
@@ -2160,9 +2252,9 @@
         <w:t xml:space="preserve">Finally, stress is applied directly to tokenomic parameters, including emission caps, burn fractions, and initial supply conditions. This allows evaluation of how sensitive system behavior is to design choices, rather than to external shocks alone.</w:t>
       </w:r>
     </w:p>
-    <w:bookmarkEnd w:id="46"/>
     <w:bookmarkEnd w:id="47"/>
-    <w:bookmarkStart w:id="48" w:name="scenario-combination-rules"/>
+    <w:bookmarkEnd w:id="48"/>
+    <w:bookmarkStart w:id="49" w:name="scenario-combination-rules"/>
     <w:p>
       <w:pPr>
         <w:pStyle w:val="Heading2"/>
@@ -2187,8 +2279,8 @@
         <w:t xml:space="preserve">This design choice reflects a trade-off between realism and experimental control. While real-world systems may experience overlapping structural transitions, isolating scenario-specific behaviors reduces confounding effects and supports clearer comparative analysis.</w:t>
       </w:r>
     </w:p>
-    <w:bookmarkEnd w:id="48"/>
-    <w:bookmarkStart w:id="49" w:name="relevance-of-stress-scenarios"/>
+    <w:bookmarkEnd w:id="49"/>
+    <w:bookmarkStart w:id="50" w:name="relevance-of-stress-scenarios"/>
     <w:p>
       <w:pPr>
         <w:pStyle w:val="Heading2"/>
@@ -2219,9 +2311,9 @@
         <w:t xml:space="preserve">By standardizing these scenarios, the framework enables consistent comparison across tokenomic mechanisms and protocol profiles.</w:t>
       </w:r>
     </w:p>
-    <w:bookmarkEnd w:id="49"/>
     <w:bookmarkEnd w:id="50"/>
-    <w:bookmarkStart w:id="63" w:name="sec:evaluation_metrics"/>
+    <w:bookmarkEnd w:id="51"/>
+    <w:bookmarkStart w:id="64" w:name="sec:evaluation_metrics"/>
     <w:p>
       <w:pPr>
         <w:pStyle w:val="Heading1"/>
@@ -2230,7 +2322,7 @@
         <w:t xml:space="preserve">Evaluation Metrics</w:t>
       </w:r>
     </w:p>
-    <w:bookmarkStart w:id="51" w:name="principles-for-metric-selection"/>
+    <w:bookmarkStart w:id="52" w:name="principles-for-metric-selection"/>
     <w:p>
       <w:pPr>
         <w:pStyle w:val="Heading2"/>
@@ -2261,8 +2353,8 @@
         <w:t xml:space="preserve">.</w:t>
       </w:r>
     </w:p>
-    <w:bookmarkEnd w:id="51"/>
-    <w:bookmarkStart w:id="58" w:name="core-sustainability-metrics"/>
+    <w:bookmarkEnd w:id="52"/>
+    <w:bookmarkStart w:id="59" w:name="core-sustainability-metrics"/>
     <w:p>
       <w:pPr>
         <w:pStyle w:val="Heading2"/>
@@ -2279,7 +2371,7 @@
         <w:t xml:space="preserve">The following core metrics are used to evaluate system behavior under stress.</w:t>
       </w:r>
     </w:p>
-    <w:bookmarkStart w:id="52" w:name="provider-retention-and-churn"/>
+    <w:bookmarkStart w:id="53" w:name="provider-retention-and-churn"/>
     <w:p>
       <w:pPr>
         <w:pStyle w:val="Heading3"/>
@@ -2304,8 +2396,8 @@
         <w:t xml:space="preserve">Retention is interpreted directionally: higher retention under comparable stress indicates greater robustness, but does not imply optimal or permanent stability.</w:t>
       </w:r>
     </w:p>
-    <w:bookmarkEnd w:id="52"/>
-    <w:bookmarkStart w:id="53" w:name="X8b7a6d3d46559d363d56d7fc23a3d39e8a0c4ef"/>
+    <w:bookmarkEnd w:id="53"/>
+    <w:bookmarkStart w:id="54" w:name="X8b7a6d3d46559d363d56d7fc23a3d39e8a0c4ef"/>
     <w:p>
       <w:pPr>
         <w:pStyle w:val="Heading3"/>
@@ -2330,8 +2422,8 @@
         <w:t xml:space="preserve">Together, these metrics indicate whether incentive mechanisms support not only provider participation but also functional service delivery.</w:t>
       </w:r>
     </w:p>
-    <w:bookmarkEnd w:id="53"/>
-    <w:bookmarkStart w:id="54" w:name="incentive-solvency-burn-to-mint-ratio"/>
+    <w:bookmarkEnd w:id="54"/>
+    <w:bookmarkStart w:id="55" w:name="incentive-solvency-burn-to-mint-ratio"/>
     <w:p>
       <w:pPr>
         <w:pStyle w:val="Heading3"/>
@@ -2356,8 +2448,8 @@
         <w:t xml:space="preserve">This metric abstracts complex monetary dynamics into a single comparative signal and is interpreted cautiously as an indicator rather than a definitive threshold.</w:t>
       </w:r>
     </w:p>
-    <w:bookmarkEnd w:id="54"/>
-    <w:bookmarkStart w:id="55" w:name="net-emissions-and-inflation-dynamics"/>
+    <w:bookmarkEnd w:id="55"/>
+    <w:bookmarkStart w:id="56" w:name="net-emissions-and-inflation-dynamics"/>
     <w:p>
       <w:pPr>
         <w:pStyle w:val="Heading3"/>
@@ -2374,8 +2466,8 @@
         <w:t xml:space="preserve">Net emissions capture the balance between token issuance and destruction over time. While absolute inflation rates are not used as targets, changes in net emissions under stress reveal how mechanisms respond to shifts in demand and participation.</w:t>
       </w:r>
     </w:p>
-    <w:bookmarkEnd w:id="55"/>
-    <w:bookmarkStart w:id="56" w:name="token-velocity-proxy"/>
+    <w:bookmarkEnd w:id="56"/>
+    <w:bookmarkStart w:id="57" w:name="token-velocity-proxy"/>
     <w:p>
       <w:pPr>
         <w:pStyle w:val="Heading3"/>
@@ -2400,8 +2492,8 @@
         <w:t xml:space="preserve">Velocity is interpreted comparatively across scenarios and mechanisms, not as an absolute indicator of economic health.</w:t>
       </w:r>
     </w:p>
-    <w:bookmarkEnd w:id="56"/>
-    <w:bookmarkStart w:id="57" w:name="volatility-proxy"/>
+    <w:bookmarkEnd w:id="57"/>
+    <w:bookmarkStart w:id="58" w:name="volatility-proxy"/>
     <w:p>
       <w:pPr>
         <w:pStyle w:val="Heading3"/>
@@ -2418,9 +2510,9 @@
         <w:t xml:space="preserve">Price volatility is measured using relative dispersion metrics derived from simulated price series. Given the simplified market representation, volatility is treated as a stress signal affecting provider incentives rather than as a market performance indicator.</w:t>
       </w:r>
     </w:p>
-    <w:bookmarkEnd w:id="57"/>
     <w:bookmarkEnd w:id="58"/>
-    <w:bookmarkStart w:id="61" w:name="derived-summary-indicators"/>
+    <w:bookmarkEnd w:id="59"/>
+    <w:bookmarkStart w:id="62" w:name="derived-summary-indicators"/>
     <w:p>
       <w:pPr>
         <w:pStyle w:val="Heading2"/>
@@ -2437,7 +2529,7 @@
         <w:t xml:space="preserve">Several derived indicators are computed to support synthesis and interpretation.</w:t>
       </w:r>
     </w:p>
-    <w:bookmarkStart w:id="59" w:name="death-spiral-probability"/>
+    <w:bookmarkStart w:id="60" w:name="death-spiral-probability"/>
     <w:p>
       <w:pPr>
         <w:pStyle w:val="Heading3"/>
@@ -2454,8 +2546,8 @@
         <w:t xml:space="preserve">Death spiral probability is defined operationally as the frequency with which simulations exhibit concurrent declines in price, provider count, and service capacity beyond defined thresholds. This indicator captures compounded failure dynamics without asserting inevitability.</w:t>
       </w:r>
     </w:p>
-    <w:bookmarkEnd w:id="59"/>
-    <w:bookmarkStart w:id="60" w:name="X349b6f3213f3782eaf67efbb677b1606efa17f8"/>
+    <w:bookmarkEnd w:id="60"/>
+    <w:bookmarkStart w:id="61" w:name="X349b6f3213f3782eaf67efbb677b1606efa17f8"/>
     <w:p>
       <w:pPr>
         <w:pStyle w:val="Heading3"/>
@@ -2472,9 +2564,9 @@
         <w:t xml:space="preserve">Aggregate network revenue and average provider profitability are tracked to contextualize incentive outcomes. These metrics help distinguish between retention driven by genuine economic viability and retention sustained by temporary subsidies.</w:t>
       </w:r>
     </w:p>
-    <w:bookmarkEnd w:id="60"/>
     <w:bookmarkEnd w:id="61"/>
-    <w:bookmarkStart w:id="62" w:name="X45dcbd146c995c5a7c549936a15ddb5cea421e1"/>
+    <w:bookmarkEnd w:id="62"/>
+    <w:bookmarkStart w:id="63" w:name="X45dcbd146c995c5a7c549936a15ddb5cea421e1"/>
     <w:p>
       <w:pPr>
         <w:pStyle w:val="Heading2"/>
@@ -2505,9 +2597,9 @@
         <w:t xml:space="preserve">.</w:t>
       </w:r>
     </w:p>
-    <w:bookmarkEnd w:id="62"/>
     <w:bookmarkEnd w:id="63"/>
-    <w:bookmarkStart w:id="110" w:name="sec:simulation_results"/>
+    <w:bookmarkEnd w:id="64"/>
+    <w:bookmarkStart w:id="111" w:name="sec:simulation_results"/>
     <w:p>
       <w:pPr>
         <w:pStyle w:val="Heading1"/>
@@ -2516,7 +2608,7 @@
         <w:t xml:space="preserve">Simulation Results</w:t>
       </w:r>
     </w:p>
-    <w:bookmarkStart w:id="68" w:name="baseline-behavior-sanity-check"/>
+    <w:bookmarkStart w:id="69" w:name="baseline-behavior-sanity-check"/>
     <w:p>
       <w:pPr>
         <w:pStyle w:val="Heading2"/>
@@ -2886,7 +2978,7 @@
         <w:t xml:space="preserve">their absolute magnitudes.</w:t>
       </w:r>
     </w:p>
-    <w:bookmarkStart w:id="64" w:name="experimental-setup"/>
+    <w:bookmarkStart w:id="65" w:name="experimental-setup"/>
     <w:p>
       <w:pPr>
         <w:pStyle w:val="Heading3"/>
@@ -2997,8 +3089,8 @@
         <w:t xml:space="preserve">Akash, Hivemapper, DIMO, Grass, io.net, Nosana, and Geodnet.</w:t>
       </w:r>
     </w:p>
-    <w:bookmarkEnd w:id="64"/>
-    <w:bookmarkStart w:id="65" w:name="baseline-trajectories"/>
+    <w:bookmarkEnd w:id="65"/>
+    <w:bookmarkStart w:id="66" w:name="baseline-trajectories"/>
     <w:p>
       <w:pPr>
         <w:pStyle w:val="Heading3"/>
@@ -3145,8 +3237,8 @@
         <w:t xml:space="preserve">are fixed.</w:t>
       </w:r>
     </w:p>
-    <w:bookmarkEnd w:id="65"/>
-    <w:bookmarkStart w:id="66" w:name="provider-economics-and-retention"/>
+    <w:bookmarkEnd w:id="66"/>
+    <w:bookmarkStart w:id="67" w:name="provider-economics-and-retention"/>
     <w:p>
       <w:pPr>
         <w:pStyle w:val="Heading3"/>
@@ -3257,8 +3349,8 @@
         <w:t xml:space="preserve">model instability.</w:t>
       </w:r>
     </w:p>
-    <w:bookmarkEnd w:id="66"/>
-    <w:bookmarkStart w:id="67" w:name="X4b4385614b4a51f04789e00eed3772601fef439"/>
+    <w:bookmarkEnd w:id="67"/>
+    <w:bookmarkStart w:id="68" w:name="X4b4385614b4a51f04789e00eed3772601fef439"/>
     <w:p>
       <w:pPr>
         <w:pStyle w:val="Heading3"/>
@@ -3343,9 +3435,9 @@
         <w:t xml:space="preserve">stress mechanisms rather than to baseline model behavior.</w:t>
       </w:r>
     </w:p>
-    <w:bookmarkEnd w:id="67"/>
     <w:bookmarkEnd w:id="68"/>
-    <w:bookmarkStart w:id="75" w:name="Xcb5bf261db56d5846f5ebfcc731aa456933c29e"/>
+    <w:bookmarkEnd w:id="69"/>
+    <w:bookmarkStart w:id="76" w:name="Xcb5bf261db56d5846f5ebfcc731aa456933c29e"/>
     <w:p>
       <w:pPr>
         <w:pStyle w:val="Heading2"/>
@@ -3436,7 +3528,7 @@
         <w:t xml:space="preserve">configuration.</w:t>
       </w:r>
     </w:p>
-    <w:bookmarkStart w:id="69" w:name="X2c35a4dca17cb3a82ddd75d8235a8da55876fa7"/>
+    <w:bookmarkStart w:id="70" w:name="X2c35a4dca17cb3a82ddd75d8235a8da55876fa7"/>
     <w:p>
       <w:pPr>
         <w:pStyle w:val="Heading3"/>
@@ -3553,8 +3645,8 @@
         <w:t xml:space="preserve">stress.</w:t>
       </w:r>
     </w:p>
-    <w:bookmarkEnd w:id="69"/>
-    <w:bookmarkStart w:id="70" w:name="scenario-s1-demand-contraction"/>
+    <w:bookmarkEnd w:id="70"/>
+    <w:bookmarkStart w:id="71" w:name="scenario-s1-demand-contraction"/>
     <w:p>
       <w:pPr>
         <w:pStyle w:val="Heading3"/>
@@ -3695,8 +3787,8 @@
         <w:t xml:space="preserve">Early signals of incentive insolvency without price shocks.</w:t>
       </w:r>
     </w:p>
-    <w:bookmarkEnd w:id="70"/>
-    <w:bookmarkStart w:id="71" w:name="scenario-s2-liquidity-shock"/>
+    <w:bookmarkEnd w:id="71"/>
+    <w:bookmarkStart w:id="72" w:name="scenario-s2-liquidity-shock"/>
     <w:p>
       <w:pPr>
         <w:pStyle w:val="Heading3"/>
@@ -3831,8 +3923,8 @@
         <w:t xml:space="preserve">Churn amplification driven by price-mediated profitability thresholds.</w:t>
       </w:r>
     </w:p>
-    <w:bookmarkEnd w:id="71"/>
-    <w:bookmarkStart w:id="72" w:name="scenario-s3-competitive-yield-pressure"/>
+    <w:bookmarkEnd w:id="72"/>
+    <w:bookmarkStart w:id="73" w:name="scenario-s3-competitive-yield-pressure"/>
     <w:p>
       <w:pPr>
         <w:pStyle w:val="Heading3"/>
@@ -3973,8 +4065,8 @@
         <w:t xml:space="preserve">Differentiation between high-commitment and low-commitment providers.</w:t>
       </w:r>
     </w:p>
-    <w:bookmarkEnd w:id="72"/>
-    <w:bookmarkStart w:id="73" w:name="scenario-s4-provider-cost-inflation"/>
+    <w:bookmarkEnd w:id="73"/>
+    <w:bookmarkStart w:id="74" w:name="scenario-s4-provider-cost-inflation"/>
     <w:p>
       <w:pPr>
         <w:pStyle w:val="Heading3"/>
@@ -4097,8 +4189,8 @@
         <w:t xml:space="preserve">Early indicators of infrastructure attrition driven by cost pressure.</w:t>
       </w:r>
     </w:p>
-    <w:bookmarkEnd w:id="73"/>
-    <w:bookmarkStart w:id="74" w:name="execution-and-comparability"/>
+    <w:bookmarkEnd w:id="74"/>
+    <w:bookmarkStart w:id="75" w:name="execution-and-comparability"/>
     <w:p>
       <w:pPr>
         <w:pStyle w:val="Heading3"/>
@@ -4177,9 +4269,9 @@
         <w:t xml:space="preserve">summarization in subsequent sections.</w:t>
       </w:r>
     </w:p>
-    <w:bookmarkEnd w:id="74"/>
     <w:bookmarkEnd w:id="75"/>
-    <w:bookmarkStart w:id="81" w:name="X544015d13d7d878db5b9d1c77a34d433edfcbac"/>
+    <w:bookmarkEnd w:id="76"/>
+    <w:bookmarkStart w:id="82" w:name="X544015d13d7d878db5b9d1c77a34d433edfcbac"/>
     <w:p>
       <w:pPr>
         <w:pStyle w:val="Heading2"/>
@@ -4317,7 +4409,7 @@
         <w:t xml:space="preserve">illustrate dispersion where relevant.</w:t>
       </w:r>
     </w:p>
-    <w:bookmarkStart w:id="76" w:name="demand-contraction-scenario"/>
+    <w:bookmarkStart w:id="77" w:name="demand-contraction-scenario"/>
     <w:p>
       <w:pPr>
         <w:pStyle w:val="Heading3"/>
@@ -4434,8 +4526,8 @@
         <w:t xml:space="preserve">trajectories.</w:t>
       </w:r>
     </w:p>
-    <w:bookmarkEnd w:id="76"/>
-    <w:bookmarkStart w:id="77" w:name="liquidity-shock-scenario"/>
+    <w:bookmarkEnd w:id="77"/>
+    <w:bookmarkStart w:id="78" w:name="liquidity-shock-scenario"/>
     <w:p>
       <w:pPr>
         <w:pStyle w:val="Heading3"/>
@@ -4546,8 +4638,8 @@
         <w:t xml:space="preserve">of liquidity stress from token markets to infrastructure participation.</w:t>
       </w:r>
     </w:p>
-    <w:bookmarkEnd w:id="77"/>
-    <w:bookmarkStart w:id="78" w:name="competitive-yield-pressure-scenario"/>
+    <w:bookmarkEnd w:id="78"/>
+    <w:bookmarkStart w:id="79" w:name="competitive-yield-pressure-scenario"/>
     <w:p>
       <w:pPr>
         <w:pStyle w:val="Heading3"/>
@@ -4652,8 +4744,8 @@
         <w:t xml:space="preserve">provider retention relative to baseline.</w:t>
       </w:r>
     </w:p>
-    <w:bookmarkEnd w:id="78"/>
-    <w:bookmarkStart w:id="79" w:name="provider-cost-inflation-scenario"/>
+    <w:bookmarkEnd w:id="79"/>
+    <w:bookmarkStart w:id="80" w:name="provider-cost-inflation-scenario"/>
     <w:p>
       <w:pPr>
         <w:pStyle w:val="Heading3"/>
@@ -4752,8 +4844,8 @@
         <w:t xml:space="preserve">and infrastructure degradation.</w:t>
       </w:r>
     </w:p>
-    <w:bookmarkEnd w:id="79"/>
-    <w:bookmarkStart w:id="80" w:name="cross-scenario-comparison"/>
+    <w:bookmarkEnd w:id="80"/>
+    <w:bookmarkStart w:id="81" w:name="cross-scenario-comparison"/>
     <w:p>
       <w:pPr>
         <w:pStyle w:val="Heading3"/>
@@ -4896,9 +4988,9 @@
         <w:t xml:space="preserve">in the following section.</w:t>
       </w:r>
     </w:p>
-    <w:bookmarkEnd w:id="80"/>
     <w:bookmarkEnd w:id="81"/>
-    <w:bookmarkStart w:id="89" w:name="X43b3431d22113e5a05ae621e72bb2b149c103a0"/>
+    <w:bookmarkEnd w:id="82"/>
+    <w:bookmarkStart w:id="90" w:name="X43b3431d22113e5a05ae621e72bb2b149c103a0"/>
     <w:p>
       <w:pPr>
         <w:pStyle w:val="Heading2"/>
@@ -4944,7 +5036,7 @@
         <w:t xml:space="preserve">provides a diagnostic matrix for identifying the five recurring failure modes formalized in this section.</w:t>
       </w:r>
     </w:p>
-    <w:bookmarkStart w:id="82" w:name="tab:failure_modes"/>
+    <w:bookmarkStart w:id="83" w:name="tab:failure_modes"/>
     <w:p>
       <w:pPr>
         <w:pStyle w:val="TableCaption"/>
@@ -5280,7 +5372,7 @@
         </w:tc>
       </w:tr>
     </w:tbl>
-    <w:bookmarkEnd w:id="82"/>
+    <w:bookmarkEnd w:id="83"/>
     <w:p>
       <w:pPr>
         <w:pStyle w:val="BodyText"/>
@@ -5375,7 +5467,7 @@
         <w:t xml:space="preserve">subsequent implications.</w:t>
       </w:r>
     </w:p>
-    <w:bookmarkStart w:id="83" w:name="rewarddemand-decoupling"/>
+    <w:bookmarkStart w:id="84" w:name="rewarddemand-decoupling"/>
     <w:p>
       <w:pPr>
         <w:pStyle w:val="Heading3"/>
@@ -5512,8 +5604,8 @@
         <w:t xml:space="preserve">begin to emerge.</w:t>
       </w:r>
     </w:p>
-    <w:bookmarkEnd w:id="83"/>
-    <w:bookmarkStart w:id="84" w:name="profitability-induced-provider-churn"/>
+    <w:bookmarkEnd w:id="84"/>
+    <w:bookmarkStart w:id="85" w:name="profitability-induced-provider-churn"/>
     <w:p>
       <w:pPr>
         <w:pStyle w:val="Heading3"/>
@@ -5650,8 +5742,8 @@
         <w:t xml:space="preserve">accumulates slowly rather than arriving as a discrete event.</w:t>
       </w:r>
     </w:p>
-    <w:bookmarkEnd w:id="84"/>
-    <w:bookmarkStart w:id="85" w:name="liquidity-driven-incentive-compression"/>
+    <w:bookmarkEnd w:id="85"/>
+    <w:bookmarkStart w:id="86" w:name="liquidity-driven-incentive-compression"/>
     <w:p>
       <w:pPr>
         <w:pStyle w:val="Heading3"/>
@@ -5788,8 +5880,8 @@
         <w:t xml:space="preserve">infrastructure-level outcomes.</w:t>
       </w:r>
     </w:p>
-    <w:bookmarkEnd w:id="85"/>
-    <w:bookmarkStart w:id="86" w:name="Xc1ba9f84fb822490bcc66674a3cca3ef9e08785"/>
+    <w:bookmarkEnd w:id="86"/>
+    <w:bookmarkStart w:id="87" w:name="Xc1ba9f84fb822490bcc66674a3cca3ef9e08785"/>
     <w:p>
       <w:pPr>
         <w:pStyle w:val="Heading3"/>
@@ -5926,8 +6018,8 @@
         <w:t xml:space="preserve">networks.</w:t>
       </w:r>
     </w:p>
-    <w:bookmarkEnd w:id="86"/>
-    <w:bookmarkStart w:id="87" w:name="latent-capacity-degradation"/>
+    <w:bookmarkEnd w:id="87"/>
+    <w:bookmarkStart w:id="88" w:name="latent-capacity-degradation"/>
     <w:p>
       <w:pPr>
         <w:pStyle w:val="Heading3"/>
@@ -6052,8 +6144,8 @@
         <w:t xml:space="preserve">service-level outcomes in infrastructure-based systems.</w:t>
       </w:r>
     </w:p>
-    <w:bookmarkEnd w:id="87"/>
-    <w:bookmarkStart w:id="88" w:name="role-of-failure-mode-definitions"/>
+    <w:bookmarkEnd w:id="88"/>
+    <w:bookmarkStart w:id="89" w:name="role-of-failure-mode-definitions"/>
     <w:p>
       <w:pPr>
         <w:pStyle w:val="Heading3"/>
@@ -6122,9 +6214,9 @@
         <w:t xml:space="preserve">strategies in subsequent sections.</w:t>
       </w:r>
     </w:p>
-    <w:bookmarkEnd w:id="88"/>
     <w:bookmarkEnd w:id="89"/>
-    <w:bookmarkStart w:id="96" w:name="Xe3fedb168e2be468bd1ca247c6e91d37389b892"/>
+    <w:bookmarkEnd w:id="90"/>
+    <w:bookmarkStart w:id="97" w:name="Xe3fedb168e2be468bd1ca247c6e91d37389b892"/>
     <w:p>
       <w:pPr>
         <w:pStyle w:val="Heading2"/>
@@ -6177,7 +6269,7 @@
         <w:t xml:space="preserve">particular attention during design and iteration.</w:t>
       </w:r>
     </w:p>
-    <w:bookmarkStart w:id="90" w:name="X602da2a5064db4f36be7a7b64eb3e73849ae9a9"/>
+    <w:bookmarkStart w:id="91" w:name="X602da2a5064db4f36be7a7b64eb3e73849ae9a9"/>
     <w:p>
       <w:pPr>
         <w:pStyle w:val="Heading3"/>
@@ -6282,8 +6374,8 @@
         <w:t xml:space="preserve">demand deviates from growth assumptions.</w:t>
       </w:r>
     </w:p>
-    <w:bookmarkEnd w:id="90"/>
-    <w:bookmarkStart w:id="91" w:name="X394c8eb7d8b658cb10cfa7c5aa415d4bc7fd278"/>
+    <w:bookmarkEnd w:id="91"/>
+    <w:bookmarkStart w:id="92" w:name="X394c8eb7d8b658cb10cfa7c5aa415d4bc7fd278"/>
     <w:p>
       <w:pPr>
         <w:pStyle w:val="Heading3"/>
@@ -6388,8 +6480,8 @@
         <w:t xml:space="preserve">cost exposure during unfavorable regimes.</w:t>
       </w:r>
     </w:p>
-    <w:bookmarkEnd w:id="91"/>
-    <w:bookmarkStart w:id="92" w:name="X47145e079c7ad889e56e6de5a26bab204c00ea5"/>
+    <w:bookmarkEnd w:id="92"/>
+    <w:bookmarkStart w:id="93" w:name="X47145e079c7ad889e56e6de5a26bab204c00ea5"/>
     <w:p>
       <w:pPr>
         <w:pStyle w:val="Heading3"/>
@@ -6506,8 +6598,8 @@
         <w:t xml:space="preserve">impact on long-term network stability.</w:t>
       </w:r>
     </w:p>
-    <w:bookmarkEnd w:id="92"/>
-    <w:bookmarkStart w:id="93" w:name="assume-provider-capital-is-mobile"/>
+    <w:bookmarkEnd w:id="93"/>
+    <w:bookmarkStart w:id="94" w:name="assume-provider-capital-is-mobile"/>
     <w:p>
       <w:pPr>
         <w:pStyle w:val="Heading3"/>
@@ -6606,8 +6698,8 @@
         <w:t xml:space="preserve">horizons with network needs.</w:t>
       </w:r>
     </w:p>
-    <w:bookmarkEnd w:id="93"/>
-    <w:bookmarkStart w:id="94" w:name="X1ceb0b31f3a3272a91f32ab0bd22dfcea71e7aa"/>
+    <w:bookmarkEnd w:id="94"/>
+    <w:bookmarkStart w:id="95" w:name="X1ceb0b31f3a3272a91f32ab0bd22dfcea71e7aa"/>
     <w:p>
       <w:pPr>
         <w:pStyle w:val="Heading3"/>
@@ -6706,8 +6798,8 @@
         <w:t xml:space="preserve">incentives.</w:t>
       </w:r>
     </w:p>
-    <w:bookmarkEnd w:id="94"/>
-    <w:bookmarkStart w:id="95" w:name="positioning-note-important"/>
+    <w:bookmarkEnd w:id="95"/>
+    <w:bookmarkStart w:id="96" w:name="positioning-note-important"/>
     <w:p>
       <w:pPr>
         <w:pStyle w:val="Heading3"/>
@@ -6775,9 +6867,9 @@
         <w:t xml:space="preserve">rather than as universal rules.</w:t>
       </w:r>
     </w:p>
-    <w:bookmarkEnd w:id="95"/>
     <w:bookmarkEnd w:id="96"/>
-    <w:bookmarkStart w:id="103" w:name="X660243a0a2abc7c0a1a333995673237016a4506"/>
+    <w:bookmarkEnd w:id="97"/>
+    <w:bookmarkStart w:id="104" w:name="X660243a0a2abc7c0a1a333995673237016a4506"/>
     <w:p>
       <w:pPr>
         <w:pStyle w:val="Heading2"/>
@@ -6848,7 +6940,7 @@
         <w:t xml:space="preserve">conditions.</w:t>
       </w:r>
     </w:p>
-    <w:bookmarkStart w:id="97" w:name="X5c5262ee90619c90a6e8df4ad809a298834b16f"/>
+    <w:bookmarkStart w:id="98" w:name="X5c5262ee90619c90a6e8df4ad809a298834b16f"/>
     <w:p>
       <w:pPr>
         <w:pStyle w:val="Heading3"/>
@@ -6953,8 +7045,8 @@
         <w:t xml:space="preserve">gradual modulation could reduce prolonged reward–demand decoupling.</w:t>
       </w:r>
     </w:p>
-    <w:bookmarkEnd w:id="97"/>
-    <w:bookmarkStart w:id="98" w:name="X46440f00be2e518db5c2817960be41d12d2a365"/>
+    <w:bookmarkEnd w:id="98"/>
+    <w:bookmarkStart w:id="99" w:name="X46440f00be2e518db5c2817960be41d12d2a365"/>
     <w:p>
       <w:pPr>
         <w:pStyle w:val="Heading3"/>
@@ -7059,8 +7151,8 @@
         <w:t xml:space="preserve">at the network level.</w:t>
       </w:r>
     </w:p>
-    <w:bookmarkEnd w:id="98"/>
-    <w:bookmarkStart w:id="99" w:name="X6e6517ccccbefd2c747007d8649211e9a24c565"/>
+    <w:bookmarkEnd w:id="99"/>
+    <w:bookmarkStart w:id="100" w:name="X6e6517ccccbefd2c747007d8649211e9a24c565"/>
     <w:p>
       <w:pPr>
         <w:pStyle w:val="Heading3"/>
@@ -7165,8 +7257,8 @@
         <w:t xml:space="preserve">events or periods of heightened market uncertainty.</w:t>
       </w:r>
     </w:p>
-    <w:bookmarkEnd w:id="99"/>
-    <w:bookmarkStart w:id="100" w:name="X9f1c2497d3393b26fff3150cc86f415f8150f7e"/>
+    <w:bookmarkEnd w:id="100"/>
+    <w:bookmarkStart w:id="101" w:name="X9f1c2497d3393b26fff3150cc86f415f8150f7e"/>
     <w:p>
       <w:pPr>
         <w:pStyle w:val="Heading3"/>
@@ -7271,8 +7363,8 @@
         <w:t xml:space="preserve">network rather than assuming uniform provider behavior.</w:t>
       </w:r>
     </w:p>
-    <w:bookmarkEnd w:id="100"/>
-    <w:bookmarkStart w:id="101" w:name="X6930f2675c2f8e6638704a435d606a136858165"/>
+    <w:bookmarkEnd w:id="101"/>
+    <w:bookmarkStart w:id="102" w:name="X6930f2675c2f8e6638704a435d606a136858165"/>
     <w:p>
       <w:pPr>
         <w:pStyle w:val="Heading3"/>
@@ -7365,8 +7457,8 @@
         <w:t xml:space="preserve">and more as a structured way to reason about risk.</w:t>
       </w:r>
     </w:p>
-    <w:bookmarkEnd w:id="101"/>
-    <w:bookmarkStart w:id="102" w:name="positioning-note"/>
+    <w:bookmarkEnd w:id="102"/>
+    <w:bookmarkStart w:id="103" w:name="positioning-note"/>
     <w:p>
       <w:pPr>
         <w:pStyle w:val="Heading3"/>
@@ -7407,9 +7499,9 @@
         <w:t xml:space="preserve">investigation and experimentation, not in asserting optimal solutions.</w:t>
       </w:r>
     </w:p>
-    <w:bookmarkEnd w:id="102"/>
     <w:bookmarkEnd w:id="103"/>
-    <w:bookmarkStart w:id="108" w:name="Xaf689a13ffd085eca1d6aa8f1bd184fe99ad064"/>
+    <w:bookmarkEnd w:id="104"/>
+    <w:bookmarkStart w:id="109" w:name="Xaf689a13ffd085eca1d6aa8f1bd184fe99ad064"/>
     <w:p>
       <w:pPr>
         <w:pStyle w:val="Heading2"/>
@@ -7474,7 +7566,7 @@
         <w:t xml:space="preserve">clear methodological boundaries that future work must respect.</w:t>
       </w:r>
     </w:p>
-    <w:bookmarkStart w:id="104" w:name="what-this-framework-enables"/>
+    <w:bookmarkStart w:id="105" w:name="what-this-framework-enables"/>
     <w:p>
       <w:pPr>
         <w:pStyle w:val="Heading3"/>
@@ -7635,8 +7727,8 @@
         <w:t xml:space="preserve">contribution rather than a single-case evaluation.</w:t>
       </w:r>
     </w:p>
-    <w:bookmarkEnd w:id="104"/>
-    <w:bookmarkStart w:id="105" w:name="what-this-framework-does-not-enable"/>
+    <w:bookmarkEnd w:id="105"/>
+    <w:bookmarkStart w:id="106" w:name="what-this-framework-does-not-enable"/>
     <w:p>
       <w:pPr>
         <w:pStyle w:val="Heading3"/>
@@ -7759,8 +7851,8 @@
         <w:t xml:space="preserve">complements to empirical observation, not substitutes for it.</w:t>
       </w:r>
     </w:p>
-    <w:bookmarkEnd w:id="105"/>
-    <w:bookmarkStart w:id="106" w:name="research-directions-opened-by-this-work"/>
+    <w:bookmarkEnd w:id="106"/>
+    <w:bookmarkStart w:id="107" w:name="research-directions-opened-by-this-work"/>
     <w:p>
       <w:pPr>
         <w:pStyle w:val="Heading3"/>
@@ -7845,8 +7937,8 @@
         <w:t xml:space="preserve">the robustness of simulation-based evaluation in this domain.</w:t>
       </w:r>
     </w:p>
-    <w:bookmarkEnd w:id="106"/>
-    <w:bookmarkStart w:id="107" w:name="closing-positioning-note"/>
+    <w:bookmarkEnd w:id="107"/>
+    <w:bookmarkStart w:id="108" w:name="closing-positioning-note"/>
     <w:p>
       <w:pPr>
         <w:pStyle w:val="Heading3"/>
@@ -7899,9 +7991,9 @@
         <w:t xml:space="preserve">both technical complexity and high uncertainty.</w:t>
       </w:r>
     </w:p>
-    <w:bookmarkEnd w:id="107"/>
     <w:bookmarkEnd w:id="108"/>
-    <w:bookmarkStart w:id="109" w:name="positioning-of-this-contribution"/>
+    <w:bookmarkEnd w:id="109"/>
+    <w:bookmarkStart w:id="110" w:name="positioning-of-this-contribution"/>
     <w:p>
       <w:pPr>
         <w:pStyle w:val="Heading2"/>
@@ -8142,9 +8234,9 @@
         <w:t xml:space="preserve">to explain outcomes after the fact.</w:t>
       </w:r>
     </w:p>
-    <w:bookmarkEnd w:id="109"/>
     <w:bookmarkEnd w:id="110"/>
-    <w:bookmarkStart w:id="124" w:name="sec:human_decision_making"/>
+    <w:bookmarkEnd w:id="111"/>
+    <w:bookmarkStart w:id="126" w:name="sec:human_decision_making"/>
     <w:p>
       <w:pPr>
         <w:pStyle w:val="Heading1"/>
@@ -8178,7 +8270,7 @@
         <w:t xml:space="preserve">summarizes the five observed stress-response patterns, which are detailed in the following subsections.</w:t>
       </w:r>
     </w:p>
-    <w:bookmarkStart w:id="111" w:name="tab:archetypes"/>
+    <w:bookmarkStart w:id="112" w:name="tab:archetypes"/>
     <w:p>
       <w:pPr>
         <w:pStyle w:val="TableCaption"/>
@@ -8566,8 +8658,8 @@
         </w:tc>
       </w:tr>
     </w:tbl>
-    <w:bookmarkEnd w:id="111"/>
-    <w:bookmarkStart w:id="112" w:name="X02728fc40bd9a605a8d4f9b8c07e58708002b6b"/>
+    <w:bookmarkEnd w:id="112"/>
+    <w:bookmarkStart w:id="113" w:name="X02728fc40bd9a605a8d4f9b8c07e58708002b6b"/>
     <w:p>
       <w:pPr>
         <w:pStyle w:val="Heading2"/>
@@ -8606,8 +8698,8 @@
         <w:t xml:space="preserve">. These archetypes are not judgments of competence or intent. Rather, they represent recurrent decision patterns that emerge when teams attempt to stabilize networks facing declining demand, price shocks, or provider churn. Importantly, each archetype interacts differently with tokenomic mechanisms and can either mitigate or amplify structural fragility.</w:t>
       </w:r>
     </w:p>
-    <w:bookmarkEnd w:id="112"/>
-    <w:bookmarkStart w:id="113" w:name="Xdfa48e4a5e5aae8f21b57e22395e8d3de8c229c"/>
+    <w:bookmarkEnd w:id="113"/>
+    <w:bookmarkStart w:id="114" w:name="Xdfa48e4a5e5aae8f21b57e22395e8d3de8c229c"/>
     <w:p>
       <w:pPr>
         <w:pStyle w:val="Heading2"/>
@@ -8709,8 +8801,8 @@
         <w:t xml:space="preserve">Rising provider losses despite unchanged nominal rewards.</w:t>
       </w:r>
     </w:p>
-    <w:bookmarkEnd w:id="113"/>
-    <w:bookmarkStart w:id="116" w:name="Xc0219368e19319a8eb2800a59a9588936a01d65"/>
+    <w:bookmarkEnd w:id="114"/>
+    <w:bookmarkStart w:id="117" w:name="Xc0219368e19319a8eb2800a59a9588936a01d65"/>
     <w:p>
       <w:pPr>
         <w:pStyle w:val="Heading2"/>
@@ -8727,7 +8819,7 @@
         <w:t xml:space="preserve">This archetype splits into two materially different responses.</w:t>
       </w:r>
     </w:p>
-    <w:bookmarkStart w:id="114" w:name="ii-a-subsidy-boosting-overfitting"/>
+    <w:bookmarkStart w:id="115" w:name="ii-a-subsidy-boosting-overfitting"/>
     <w:p>
       <w:pPr>
         <w:pStyle w:val="Heading3"/>
@@ -8813,8 +8905,8 @@
         <w:t xml:space="preserve">Increased sensitivity to subsequent shocks.</w:t>
       </w:r>
     </w:p>
-    <w:bookmarkEnd w:id="114"/>
-    <w:bookmarkStart w:id="115" w:name="Xffb99455b7efee440de8f7fbebcfce23647c1a8"/>
+    <w:bookmarkEnd w:id="115"/>
+    <w:bookmarkStart w:id="116" w:name="Xffb99455b7efee440de8f7fbebcfce23647c1a8"/>
     <w:p>
       <w:pPr>
         <w:pStyle w:val="Heading3"/>
@@ -8900,9 +8992,9 @@
         <w:t xml:space="preserve">More stable burn-to-emission trajectories under demand volatility.</w:t>
       </w:r>
     </w:p>
-    <w:bookmarkEnd w:id="115"/>
     <w:bookmarkEnd w:id="116"/>
-    <w:bookmarkStart w:id="117" w:name="X64fb7bf5a1271bc089e812d138daf69aa32787a"/>
+    <w:bookmarkEnd w:id="117"/>
+    <w:bookmarkStart w:id="118" w:name="X64fb7bf5a1271bc089e812d138daf69aa32787a"/>
     <w:p>
       <w:pPr>
         <w:pStyle w:val="Heading2"/>
@@ -8961,8 +9053,8 @@
         <w:t xml:space="preserve">Narrative changes have limited impact on provider economics when structural conditions remain unchanged. Simulation results indicate that, absent demand recovery, incentive solvency continues to deteriorate regardless of narrative framing.</w:t>
       </w:r>
     </w:p>
-    <w:bookmarkEnd w:id="117"/>
-    <w:bookmarkStart w:id="118" w:name="archetype-iv-emergency-centralization"/>
+    <w:bookmarkEnd w:id="118"/>
+    <w:bookmarkStart w:id="119" w:name="archetype-iv-emergency-centralization"/>
     <w:p>
       <w:pPr>
         <w:pStyle w:val="Heading2"/>
@@ -9021,8 +9113,8 @@
         <w:t xml:space="preserve">Emergency interventions can stabilize capacity and reduce churn in the short term. However, they introduce governance risk and undermine long-term decentralization incentives. Simulations suggest that while collapse probabilities decrease, recovery elasticity often diminishes.</w:t>
       </w:r>
     </w:p>
-    <w:bookmarkEnd w:id="118"/>
-    <w:bookmarkStart w:id="119" w:name="X1d3490cd6070ccb74ce8d17643d387ace774088"/>
+    <w:bookmarkEnd w:id="119"/>
+    <w:bookmarkStart w:id="121" w:name="X1d3490cd6070ccb74ce8d17643d387ace774088"/>
     <w:p>
       <w:pPr>
         <w:pStyle w:val="Heading2"/>
@@ -9063,8 +9155,203 @@
         <w:t xml:space="preserve">For Onocoy, this framing clarifies how specific design choices (such as emission decay and location penalties) interact with human decision-making to shape resilience trajectories.</w:t>
       </w:r>
     </w:p>
-    <w:bookmarkEnd w:id="119"/>
-    <w:bookmarkStart w:id="123" w:name="X6486198ce935388e1888e9f8651b198e4fb941d"/>
+    <w:bookmarkStart w:id="120" w:name="onocoy-specific-diagnostic-signals"/>
+    <w:p>
+      <w:pPr>
+        <w:pStyle w:val="Heading3"/>
+      </w:pPr>
+      <w:r>
+        <w:t xml:space="preserve">Onocoy-Specific Diagnostic Signals</w:t>
+      </w:r>
+    </w:p>
+    <w:p>
+      <w:pPr>
+        <w:pStyle w:val="FirstParagraph"/>
+      </w:pPr>
+      <w:r>
+        <w:t xml:space="preserve">To make these archetypes actionable for Onocoy governance, we map the abstract patterns to concrete internal signals</w:t>
+      </w:r>
+      <w:r>
+        <w:t xml:space="preserve"> </w:t>
+      </w:r>
+      <w:r>
+        <w:t xml:space="preserve">:</w:t>
+      </w:r>
+    </w:p>
+    <w:p>
+      <w:pPr>
+        <w:numPr>
+          <w:ilvl w:val="0"/>
+          <w:numId w:val="1034"/>
+        </w:numPr>
+      </w:pPr>
+      <w:r>
+        <w:rPr>
+          <w:b/>
+          <w:bCs/>
+        </w:rPr>
+        <w:t xml:space="preserve">Subsidy Inertia Signal:</w:t>
+      </w:r>
+      <w:r>
+        <w:t xml:space="preserve"> </w:t>
+      </w:r>
+      <w:r>
+        <w:t xml:space="preserve">If the DAO votes to extend</w:t>
+      </w:r>
+      <w:r>
+        <w:t xml:space="preserve"> </w:t>
+      </w:r>
+      <w:r>
+        <w:t xml:space="preserve">“Beta Rewards”</w:t>
+      </w:r>
+      <w:r>
+        <w:t xml:space="preserve"> </w:t>
+      </w:r>
+      <w:r>
+        <w:t xml:space="preserve">or</w:t>
+      </w:r>
+      <w:r>
+        <w:t xml:space="preserve"> </w:t>
+      </w:r>
+      <w:r>
+        <w:t xml:space="preserve">“Early Mover Boosts”</w:t>
+      </w:r>
+      <w:r>
+        <w:t xml:space="preserve"> </w:t>
+      </w:r>
+      <w:r>
+        <w:t xml:space="preserve">indefinitely despite low data credit burns, this indicates a fear-driven refusal to accept demand reality.</w:t>
+      </w:r>
+    </w:p>
+    <w:p>
+      <w:pPr>
+        <w:numPr>
+          <w:ilvl w:val="0"/>
+          <w:numId w:val="1034"/>
+        </w:numPr>
+      </w:pPr>
+      <w:r>
+        <w:rPr>
+          <w:b/>
+          <w:bCs/>
+        </w:rPr>
+        <w:t xml:space="preserve">Incentive Overfitting Signal:</w:t>
+      </w:r>
+      <w:r>
+        <w:t xml:space="preserve"> </w:t>
+      </w:r>
+      <w:r>
+        <w:t xml:space="preserve">Launching broad</w:t>
+      </w:r>
+      <w:r>
+        <w:t xml:space="preserve"> </w:t>
+      </w:r>
+      <w:r>
+        <w:t xml:space="preserve">“Bonus Programs”</w:t>
+      </w:r>
+      <w:r>
+        <w:t xml:space="preserve"> </w:t>
+      </w:r>
+      <w:r>
+        <w:t xml:space="preserve"> </w:t>
+      </w:r>
+      <w:r>
+        <w:t xml:space="preserve">without tying them to specific high-demand geographic zones suggests a</w:t>
+      </w:r>
+      <w:r>
+        <w:t xml:space="preserve"> </w:t>
+      </w:r>
+      <w:r>
+        <w:t xml:space="preserve">“bribe”</w:t>
+      </w:r>
+      <w:r>
+        <w:t xml:space="preserve"> </w:t>
+      </w:r>
+      <w:r>
+        <w:t xml:space="preserve">response to stop churn, likely attracting mercenary capital.</w:t>
+      </w:r>
+    </w:p>
+    <w:p>
+      <w:pPr>
+        <w:numPr>
+          <w:ilvl w:val="0"/>
+          <w:numId w:val="1034"/>
+        </w:numPr>
+      </w:pPr>
+      <w:r>
+        <w:rPr>
+          <w:b/>
+          <w:bCs/>
+        </w:rPr>
+        <w:t xml:space="preserve">Narrative Pivot Signal:</w:t>
+      </w:r>
+      <w:r>
+        <w:t xml:space="preserve"> </w:t>
+      </w:r>
+      <w:r>
+        <w:t xml:space="preserve">If roadmap milestones shift from core</w:t>
+      </w:r>
+      <w:r>
+        <w:t xml:space="preserve"> </w:t>
+      </w:r>
+      <w:r>
+        <w:t xml:space="preserve">“Rover Integration”</w:t>
+      </w:r>
+      <w:r>
+        <w:t xml:space="preserve"> </w:t>
+      </w:r>
+      <w:r>
+        <w:t xml:space="preserve">and</w:t>
+      </w:r>
+      <w:r>
+        <w:t xml:space="preserve"> </w:t>
+      </w:r>
+      <w:r>
+        <w:t xml:space="preserve">“RTK Adoption”</w:t>
+      </w:r>
+      <w:r>
+        <w:t xml:space="preserve"> </w:t>
+      </w:r>
+      <w:r>
+        <w:t xml:space="preserve">to vague</w:t>
+      </w:r>
+      <w:r>
+        <w:t xml:space="preserve"> </w:t>
+      </w:r>
+      <w:r>
+        <w:t xml:space="preserve">“AI Data Layer”</w:t>
+      </w:r>
+      <w:r>
+        <w:t xml:space="preserve"> </w:t>
+      </w:r>
+      <w:r>
+        <w:t xml:space="preserve">promises without structural substance, it warns of a distraction capability.</w:t>
+      </w:r>
+    </w:p>
+    <w:p>
+      <w:pPr>
+        <w:numPr>
+          <w:ilvl w:val="0"/>
+          <w:numId w:val="1034"/>
+        </w:numPr>
+      </w:pPr>
+      <w:r>
+        <w:rPr>
+          <w:b/>
+          <w:bCs/>
+        </w:rPr>
+        <w:t xml:space="preserve">Emergency Centralization Signal:</w:t>
+      </w:r>
+      <w:r>
+        <w:t xml:space="preserve"> </w:t>
+      </w:r>
+      <w:r>
+        <w:t xml:space="preserve">If the Foundation begins operating a significant percentage of reference stations to maintain coverage metrics, the network has entered a survival mode that suspends decentralization.</w:t>
+      </w:r>
+    </w:p>
+    <w:bookmarkEnd w:id="120"/>
+    <w:bookmarkEnd w:id="121"/>
+    <w:bookmarkStart w:id="125" w:name="X6486198ce935388e1888e9f8651b198e4fb941d"/>
     <w:p>
       <w:pPr>
         <w:pStyle w:val="Heading2"/>
@@ -9081,7 +9368,7 @@
         <w:t xml:space="preserve">The analytical framework presented in this thesis emphasizes comparative robustness of DePIN tokenomic mechanisms under stress. As with any applied modeling approach, its explanatory power depends on clearly defined boundaries.</w:t>
       </w:r>
     </w:p>
-    <w:bookmarkStart w:id="120" w:name="Xbc215c3f3c1f7e21619553d37cb315960d97030"/>
+    <w:bookmarkStart w:id="122" w:name="Xbc215c3f3c1f7e21619553d37cb315960d97030"/>
     <w:p>
       <w:pPr>
         <w:pStyle w:val="Heading3"/>
@@ -9098,8 +9385,8 @@
         <w:t xml:space="preserve">A first class of counterexamples arises in DePINs that successfully reach a demand-dominant regime, where exogenous usage growth overwhelms tokenomic stress dynamics. In such cases, increasing service demand drives burn mechanisms and provider revenue independently of short-term incentive tuning. Under these conditions, archetypes like subsidy inertia become less predictive. This distinction reinforces the thesis scope: the analysis is designed for early-to-mid-stage DePINs operating under demand uncertainty.</w:t>
       </w:r>
     </w:p>
-    <w:bookmarkEnd w:id="120"/>
-    <w:bookmarkStart w:id="121" w:name="Xa07db131d5946a55a0aa430e2dc79b8fb2fffc1"/>
+    <w:bookmarkEnd w:id="122"/>
+    <w:bookmarkStart w:id="123" w:name="Xa07db131d5946a55a0aa430e2dc79b8fb2fffc1"/>
     <w:p>
       <w:pPr>
         <w:pStyle w:val="Heading3"/>
@@ -9116,8 +9403,8 @@
         <w:t xml:space="preserve">Networks relying on persistent organizational centralization for incentive coordination are excluded by design. Their stability is organizational rather than tokenomic, governed by administrative authority rather than decentralized feedback loops.</w:t>
       </w:r>
     </w:p>
-    <w:bookmarkEnd w:id="121"/>
-    <w:bookmarkStart w:id="122" w:name="excluded-archetypes-and-metrics"/>
+    <w:bookmarkEnd w:id="123"/>
+    <w:bookmarkStart w:id="124" w:name="excluded-archetypes-and-metrics"/>
     <w:p>
       <w:pPr>
         <w:pStyle w:val="Heading3"/>
@@ -9182,10 +9469,10 @@
         <w:t xml:space="preserve">. The analysis prioritizes metrics like provider retention and utilization efficiency.</w:t>
       </w:r>
     </w:p>
-    <w:bookmarkEnd w:id="122"/>
-    <w:bookmarkEnd w:id="123"/>
     <w:bookmarkEnd w:id="124"/>
-    <w:bookmarkStart w:id="125" w:name="sec:appendix"/>
+    <w:bookmarkEnd w:id="125"/>
+    <w:bookmarkEnd w:id="126"/>
+    <w:bookmarkStart w:id="127" w:name="sec:appendix"/>
     <w:p>
       <w:pPr>
         <w:pStyle w:val="Heading1"/>
@@ -9194,7 +9481,7 @@
         <w:t xml:space="preserve">Appendix</w:t>
       </w:r>
     </w:p>
-    <w:bookmarkEnd w:id="125"/>
+    <w:bookmarkEnd w:id="127"/>
     <w:sectPr>
       <w:footnotePr>
         <w:numRestart w:val="eachSect"/>
@@ -9647,6 +9934,9 @@
     <w:abstractNumId w:val="991"/>
   </w:num>
   <w:num w:numId="1033">
+    <w:abstractNumId w:val="991"/>
+  </w:num>
+  <w:num w:numId="1034">
     <w:abstractNumId w:val="991"/>
   </w:num>
 </w:numbering>

</xml_diff>